<commit_message>
changing oled library from ssd1306 to esp8266-oled-1306
</commit_message>
<xml_diff>
--- a/documentation/Projetc Wiring.docx
+++ b/documentation/Projetc Wiring.docx
@@ -7,12 +7,14 @@
         <w:rPr>
           <w:sz w:val="44"/>
           <w:szCs w:val="44"/>
-        </w:rPr>
-      </w:pPr>
-      <w:r>
-        <w:rPr>
-          <w:sz w:val="44"/>
-          <w:szCs w:val="44"/>
+          <w:lang w:val="en-US"/>
+        </w:rPr>
+      </w:pPr>
+      <w:r>
+        <w:rPr>
+          <w:sz w:val="44"/>
+          <w:szCs w:val="44"/>
+          <w:lang w:val="en-US"/>
         </w:rPr>
         <w:t>OLED SSD1306</w:t>
       </w:r>
@@ -22,8 +24,93 @@
         <w:rPr>
           <w:sz w:val="44"/>
           <w:szCs w:val="44"/>
-        </w:rPr>
-      </w:pPr>
+          <w:lang w:val="en-US"/>
+        </w:rPr>
+      </w:pPr>
+    </w:p>
+    <w:p>
+      <w:pPr>
+        <w:rPr>
+          <w:sz w:val="44"/>
+          <w:szCs w:val="44"/>
+          <w:lang w:val="en-US"/>
+        </w:rPr>
+      </w:pPr>
+      <w:r>
+        <w:rPr>
+          <w:sz w:val="44"/>
+          <w:szCs w:val="44"/>
+          <w:lang w:val="en-US"/>
+        </w:rPr>
+        <w:t>G -&gt; G</w:t>
+      </w:r>
+    </w:p>
+    <w:p>
+      <w:pPr>
+        <w:rPr>
+          <w:sz w:val="44"/>
+          <w:szCs w:val="44"/>
+          <w:lang w:val="en-US"/>
+        </w:rPr>
+      </w:pPr>
+      <w:r>
+        <w:rPr>
+          <w:sz w:val="44"/>
+          <w:szCs w:val="44"/>
+          <w:lang w:val="en-US"/>
+        </w:rPr>
+        <w:t>VOC -&gt; 5v | 3.3v</w:t>
+      </w:r>
+    </w:p>
+    <w:p>
+      <w:pPr>
+        <w:rPr>
+          <w:sz w:val="44"/>
+          <w:szCs w:val="44"/>
+          <w:lang w:val="en-US"/>
+        </w:rPr>
+      </w:pPr>
+      <w:r>
+        <w:rPr>
+          <w:sz w:val="44"/>
+          <w:szCs w:val="44"/>
+          <w:lang w:val="en-US"/>
+        </w:rPr>
+        <w:t>SCL -&gt;</w:t>
+      </w:r>
+      <w:r>
+        <w:rPr>
+          <w:sz w:val="44"/>
+          <w:szCs w:val="44"/>
+          <w:lang w:val="en-US"/>
+        </w:rPr>
+        <w:t xml:space="preserve"> D5</w:t>
+      </w:r>
+    </w:p>
+    <w:p>
+      <w:pPr>
+        <w:rPr>
+          <w:sz w:val="44"/>
+          <w:szCs w:val="44"/>
+          <w:lang w:val="en-US"/>
+        </w:rPr>
+      </w:pPr>
+      <w:r>
+        <w:rPr>
+          <w:sz w:val="44"/>
+          <w:szCs w:val="44"/>
+          <w:lang w:val="en-US"/>
+        </w:rPr>
+        <w:t xml:space="preserve">SDA -&gt; </w:t>
+      </w:r>
+      <w:r>
+        <w:rPr>
+          <w:sz w:val="44"/>
+          <w:szCs w:val="44"/>
+          <w:lang w:val="en-US"/>
+        </w:rPr>
+        <w:t>D3</w:t>
+      </w:r>
       <w:bookmarkStart w:id="0" w:name="_GoBack"/>
       <w:bookmarkEnd w:id="0"/>
     </w:p>
@@ -35,90 +122,6 @@
           <w:lang w:val="en-US"/>
         </w:rPr>
       </w:pPr>
-      <w:r>
-        <w:rPr>
-          <w:sz w:val="44"/>
-          <w:szCs w:val="44"/>
-          <w:lang w:val="en-US"/>
-        </w:rPr>
-        <w:t>G -&gt; G</w:t>
-      </w:r>
-    </w:p>
-    <w:p>
-      <w:pPr>
-        <w:rPr>
-          <w:sz w:val="44"/>
-          <w:szCs w:val="44"/>
-          <w:lang w:val="en-US"/>
-        </w:rPr>
-      </w:pPr>
-      <w:r>
-        <w:rPr>
-          <w:sz w:val="44"/>
-          <w:szCs w:val="44"/>
-          <w:lang w:val="en-US"/>
-        </w:rPr>
-        <w:t>VOC -&gt; 5v | 3.3v</w:t>
-      </w:r>
-    </w:p>
-    <w:p>
-      <w:pPr>
-        <w:rPr>
-          <w:sz w:val="44"/>
-          <w:szCs w:val="44"/>
-          <w:lang w:val="en-US"/>
-        </w:rPr>
-      </w:pPr>
-      <w:r>
-        <w:rPr>
-          <w:sz w:val="44"/>
-          <w:szCs w:val="44"/>
-          <w:lang w:val="en-US"/>
-        </w:rPr>
-        <w:t>SCL -&gt;</w:t>
-      </w:r>
-      <w:r>
-        <w:rPr>
-          <w:sz w:val="44"/>
-          <w:szCs w:val="44"/>
-          <w:lang w:val="en-US"/>
-        </w:rPr>
-        <w:t xml:space="preserve"> D1</w:t>
-      </w:r>
-    </w:p>
-    <w:p>
-      <w:pPr>
-        <w:rPr>
-          <w:sz w:val="44"/>
-          <w:szCs w:val="44"/>
-          <w:lang w:val="en-US"/>
-        </w:rPr>
-      </w:pPr>
-      <w:r>
-        <w:rPr>
-          <w:sz w:val="44"/>
-          <w:szCs w:val="44"/>
-          <w:lang w:val="en-US"/>
-        </w:rPr>
-        <w:t xml:space="preserve">SDA -&gt; </w:t>
-      </w:r>
-      <w:r>
-        <w:rPr>
-          <w:sz w:val="44"/>
-          <w:szCs w:val="44"/>
-          <w:lang w:val="en-US"/>
-        </w:rPr>
-        <w:t>D2</w:t>
-      </w:r>
-    </w:p>
-    <w:p>
-      <w:pPr>
-        <w:rPr>
-          <w:sz w:val="44"/>
-          <w:szCs w:val="44"/>
-          <w:lang w:val="en-US"/>
-        </w:rPr>
-      </w:pPr>
     </w:p>
     <w:p>
       <w:pPr>
@@ -254,48 +257,24 @@
           <w:szCs w:val="44"/>
           <w:lang w:val="en-US"/>
         </w:rPr>
-        <w:t xml:space="preserve">+     </w:t>
-      </w:r>
-      <w:r>
-        <w:rPr>
-          <w:sz w:val="44"/>
-          <w:szCs w:val="44"/>
-          <w:lang w:val="en-US"/>
-        </w:rPr>
-        <w:t xml:space="preserve">-&gt; </w:t>
-      </w:r>
-      <w:r>
-        <w:rPr>
-          <w:sz w:val="44"/>
-          <w:szCs w:val="44"/>
-          <w:lang w:val="en-US"/>
-        </w:rPr>
-        <w:t xml:space="preserve"> 5v | 3.3v</w:t>
-      </w:r>
-    </w:p>
-    <w:p>
-      <w:pPr>
-        <w:rPr>
-          <w:sz w:val="44"/>
-          <w:szCs w:val="44"/>
-          <w:lang w:val="en-US"/>
-        </w:rPr>
-      </w:pPr>
-      <w:r>
-        <w:rPr>
-          <w:sz w:val="44"/>
-          <w:szCs w:val="44"/>
-          <w:lang w:val="en-US"/>
-        </w:rPr>
-        <w:t xml:space="preserve">S     </w:t>
-      </w:r>
-      <w:r>
-        <w:rPr>
-          <w:sz w:val="44"/>
-          <w:szCs w:val="44"/>
-          <w:lang w:val="en-US"/>
-        </w:rPr>
-        <w:t>-</w:t>
+        <w:t>+     -&gt;  5v | 3.3v</w:t>
+      </w:r>
+    </w:p>
+    <w:p>
+      <w:pPr>
+        <w:rPr>
+          <w:sz w:val="44"/>
+          <w:szCs w:val="44"/>
+          <w:lang w:val="en-US"/>
+        </w:rPr>
+      </w:pPr>
+      <w:r>
+        <w:rPr>
+          <w:sz w:val="44"/>
+          <w:szCs w:val="44"/>
+          <w:lang w:val="en-US"/>
+        </w:rPr>
+        <w:t>S     -</w:t>
       </w:r>
       <w:proofErr w:type="gramStart"/>
       <w:r>
@@ -304,15 +283,7 @@
           <w:szCs w:val="44"/>
           <w:lang w:val="en-US"/>
         </w:rPr>
-        <w:t xml:space="preserve">&gt; </w:t>
-      </w:r>
-      <w:r>
-        <w:rPr>
-          <w:sz w:val="44"/>
-          <w:szCs w:val="44"/>
-          <w:lang w:val="en-US"/>
-        </w:rPr>
-        <w:t xml:space="preserve"> A</w:t>
+        <w:t>&gt;  A</w:t>
       </w:r>
       <w:proofErr w:type="gramEnd"/>
       <w:r>

</xml_diff>